<commit_message>
chg: Updated Road to war  and .miz with targets
</commit_message>
<xml_diff>
--- a/INTEL/VID INTREP OPAC-00X_Notia_as_candidate_for_Air_attack v0.1 WIP.docx
+++ b/INTEL/VID INTREP OPAC-00X_Notia_as_candidate_for_Air_attack v0.1 WIP.docx
@@ -6238,7 +6238,13 @@
         <w:rPr>
           <w:lang w:val="en-US"/>
         </w:rPr>
-        <w:t>The Council of Defense</w:t>
+        <w:t xml:space="preserve">The </w:t>
+      </w:r>
+      <w:r>
+        <w:rPr>
+          <w:lang w:val="en-US"/>
+        </w:rPr>
+        <w:t>Supreme Council</w:t>
       </w:r>
       <w:r>
         <w:rPr>
@@ -6276,7 +6282,19 @@
         <w:rPr>
           <w:lang w:val="en-US"/>
         </w:rPr>
-        <w:t xml:space="preserve">The Council of Defense is responsible for planning and preparing the country for war. It is chaired by the General Secretary of the National Party of </w:t>
+        <w:t xml:space="preserve">The </w:t>
+      </w:r>
+      <w:r>
+        <w:rPr>
+          <w:lang w:val="en-US"/>
+        </w:rPr>
+        <w:t>Supreme Council</w:t>
+      </w:r>
+      <w:r>
+        <w:rPr>
+          <w:lang w:val="en-US"/>
+        </w:rPr>
+        <w:t xml:space="preserve"> is responsible for planning and preparing the country for war. It is chaired by the General Secretary of the National Party of </w:t>
       </w:r>
       <w:r>
         <w:rPr>
@@ -6306,7 +6324,19 @@
         <w:rPr>
           <w:lang w:val="en-US"/>
         </w:rPr>
-        <w:t xml:space="preserve"> highest military-economic planning agency; it deliberates interrelated issues concerning the nation's defenses, economic plans, and government branches. These include the mobilization of industry, transportation, and manpower for war, and the peacetime structure of the armed forces. Its deliberation and decrees are translated into law. In wartime, this body would be reorganized into the State Committee of Defense -essentially a war cabinet with oversight of the political, diplomatic, and economic aspects of the nation at war, as well </w:t>
+        <w:t xml:space="preserve"> highest military-economic planning agency; it deliberates interrelated issues concerning the nation's defenses, economic plans, and government branches. These include the mobilization of industry, transportation, and manpower for war, and the peacetime structure of the armed forces. Its deliberation and decrees are translated into law. In wartime, this body would be reorganized into the State Committee of Defense -</w:t>
+      </w:r>
+      <w:r>
+        <w:rPr>
+          <w:lang w:val="en-US"/>
+        </w:rPr>
+        <w:t xml:space="preserve"> </w:t>
+      </w:r>
+      <w:r>
+        <w:rPr>
+          <w:lang w:val="en-US"/>
+        </w:rPr>
+        <w:t xml:space="preserve">essentially a war cabinet with oversight of the political, diplomatic, and economic aspects of the nation at war, as well </w:t>
       </w:r>
       <w:r>
         <w:rPr>
@@ -6319,19 +6349,19 @@
         <w:rPr>
           <w:lang w:val="en-US"/>
         </w:rPr>
-        <w:t xml:space="preserve"> The state </w:t>
-      </w:r>
-      <w:r>
-        <w:rPr>
-          <w:lang w:val="en-US"/>
-        </w:rPr>
-        <w:t>committee of</w:t>
-      </w:r>
-      <w:r>
-        <w:rPr>
-          <w:lang w:val="en-US"/>
-        </w:rPr>
-        <w:t xml:space="preserve"> defense holds its meetings in the basement of building </w:t>
+        <w:t xml:space="preserve"> The </w:t>
+      </w:r>
+      <w:r>
+        <w:rPr>
+          <w:lang w:val="en-US"/>
+        </w:rPr>
+        <w:t>Supreme Council</w:t>
+      </w:r>
+      <w:r>
+        <w:rPr>
+          <w:lang w:val="en-US"/>
+        </w:rPr>
+        <w:t xml:space="preserve"> holds its meetings in the basement of building </w:t>
       </w:r>
       <w:r>
         <w:rPr>

</xml_diff>

<commit_message>
chg: Added 4 new targets (added to OPAC.miz, joint target list and "Notia as candidate for air attack")
</commit_message>
<xml_diff>
--- a/INTEL/VID INTREP OPAC-00X_Notia_as_candidate_for_Air_attack v0.1 WIP.docx
+++ b/INTEL/VID INTREP OPAC-00X_Notia_as_candidate_for_Air_attack v0.1 WIP.docx
@@ -5518,6 +5518,410 @@
         </w:rPr>
         <w:t xml:space="preserve"> of vehicles being produced.</w:t>
       </w:r>
+    </w:p>
+    <w:p>
+      <w:pPr>
+        <w:pStyle w:val="Ingenmellomrom"/>
+        <w:rPr>
+          <w:lang w:val="en-US"/>
+        </w:rPr>
+      </w:pPr>
+    </w:p>
+    <w:p>
+      <w:pPr>
+        <w:pStyle w:val="Ingenmellomrom"/>
+        <w:rPr>
+          <w:lang w:val="en-US"/>
+        </w:rPr>
+      </w:pPr>
+    </w:p>
+    <w:p>
+      <w:pPr>
+        <w:pStyle w:val="Overskrift4"/>
+        <w:rPr>
+          <w:lang w:val="en-US"/>
+        </w:rPr>
+      </w:pPr>
+      <w:r>
+        <w:rPr>
+          <w:lang w:val="en-US"/>
+        </w:rPr>
+        <w:t xml:space="preserve">Apatite Veichle Factory </w:t>
+      </w:r>
+      <w:r>
+        <w:rPr>
+          <w:lang w:val="en-US"/>
+        </w:rPr>
+        <w:t>(</w:t>
+      </w:r>
+      <w:r>
+        <w:rPr>
+          <w:lang w:val="en-US"/>
+        </w:rPr>
+        <w:t>SRNTGT071</w:t>
+      </w:r>
+      <w:r>
+        <w:rPr>
+          <w:lang w:val="en-US"/>
+        </w:rPr>
+        <w:t>)</w:t>
+      </w:r>
+    </w:p>
+    <w:p>
+      <w:pPr>
+        <w:pStyle w:val="Ingenmellomrom"/>
+        <w:rPr>
+          <w:lang w:val="en-US"/>
+        </w:rPr>
+      </w:pPr>
+      <w:r>
+        <w:rPr>
+          <w:lang w:val="en-US"/>
+        </w:rPr>
+        <w:t xml:space="preserve">The vehicle factory in </w:t>
+      </w:r>
+      <w:r>
+        <w:rPr>
+          <w:lang w:val="en-US"/>
+        </w:rPr>
+        <w:t>Apatite</w:t>
+      </w:r>
+      <w:r>
+        <w:rPr>
+          <w:lang w:val="en-US"/>
+        </w:rPr>
+        <w:t xml:space="preserve"> is </w:t>
+      </w:r>
+      <w:r>
+        <w:rPr>
+          <w:lang w:val="en-US"/>
+        </w:rPr>
+        <w:t xml:space="preserve">capable of </w:t>
+      </w:r>
+      <w:r>
+        <w:rPr>
+          <w:lang w:val="en-US"/>
+        </w:rPr>
+        <w:t xml:space="preserve">producing military vehicles. The factory is producing SA-15 SAMs and is thus an important contribution to </w:t>
+      </w:r>
+      <w:r>
+        <w:rPr>
+          <w:lang w:val="en-US"/>
+        </w:rPr>
+        <w:t>Notian</w:t>
+      </w:r>
+      <w:r>
+        <w:rPr>
+          <w:lang w:val="en-US"/>
+        </w:rPr>
+        <w:t xml:space="preserve"> Air Defense. If needed, the factory can shift focus and change all production lines into the prioritized vehicles to double or triple the output of a certain type of vehicle. The factory currently can sustain 2 production lines.</w:t>
+      </w:r>
+      <w:r>
+        <w:rPr>
+          <w:lang w:val="en-US"/>
+        </w:rPr>
+        <w:t xml:space="preserve"> Surge capacity is 4 production lines.</w:t>
+      </w:r>
+    </w:p>
+    <w:p>
+      <w:pPr>
+        <w:pStyle w:val="Ingenmellomrom"/>
+        <w:rPr>
+          <w:lang w:val="en-US"/>
+        </w:rPr>
+      </w:pPr>
+    </w:p>
+    <w:p>
+      <w:pPr>
+        <w:pStyle w:val="Overskrift4"/>
+        <w:rPr>
+          <w:lang w:val="en-US"/>
+        </w:rPr>
+      </w:pPr>
+      <w:r>
+        <w:rPr>
+          <w:lang w:val="en-US"/>
+        </w:rPr>
+        <w:t xml:space="preserve">Apatite </w:t>
+      </w:r>
+      <w:r>
+        <w:rPr>
+          <w:lang w:val="en-US"/>
+        </w:rPr>
+        <w:t xml:space="preserve">SAM </w:t>
+      </w:r>
+      <w:r>
+        <w:rPr>
+          <w:lang w:val="en-US"/>
+        </w:rPr>
+        <w:t xml:space="preserve">Factory </w:t>
+      </w:r>
+      <w:r>
+        <w:rPr>
+          <w:lang w:val="en-US"/>
+        </w:rPr>
+        <w:t>(</w:t>
+      </w:r>
+      <w:r>
+        <w:rPr>
+          <w:lang w:val="en-US"/>
+        </w:rPr>
+        <w:t>SRNTGT072</w:t>
+      </w:r>
+      <w:r>
+        <w:rPr>
+          <w:lang w:val="en-US"/>
+        </w:rPr>
+        <w:t>)</w:t>
+      </w:r>
+    </w:p>
+    <w:p>
+      <w:pPr>
+        <w:pStyle w:val="Ingenmellomrom"/>
+        <w:rPr>
+          <w:lang w:val="en-US"/>
+        </w:rPr>
+      </w:pPr>
+      <w:r>
+        <w:rPr>
+          <w:lang w:val="en-US"/>
+        </w:rPr>
+        <w:t xml:space="preserve">The </w:t>
+      </w:r>
+      <w:r>
+        <w:rPr>
+          <w:lang w:val="en-US"/>
+        </w:rPr>
+        <w:t>SAM</w:t>
+      </w:r>
+      <w:r>
+        <w:rPr>
+          <w:lang w:val="en-US"/>
+        </w:rPr>
+        <w:t xml:space="preserve"> factory in </w:t>
+      </w:r>
+      <w:r>
+        <w:rPr>
+          <w:lang w:val="en-US"/>
+        </w:rPr>
+        <w:t>Apatite</w:t>
+      </w:r>
+      <w:r>
+        <w:rPr>
+          <w:lang w:val="en-US"/>
+        </w:rPr>
+        <w:t xml:space="preserve"> is producing SA-1</w:t>
+      </w:r>
+      <w:r>
+        <w:rPr>
+          <w:lang w:val="en-US"/>
+        </w:rPr>
+        <w:t>1</w:t>
+      </w:r>
+      <w:r>
+        <w:rPr>
+          <w:lang w:val="en-US"/>
+        </w:rPr>
+        <w:t xml:space="preserve"> </w:t>
+      </w:r>
+      <w:r>
+        <w:rPr>
+          <w:lang w:val="en-US"/>
+        </w:rPr>
+        <w:t xml:space="preserve">TEL </w:t>
+      </w:r>
+      <w:r>
+        <w:rPr>
+          <w:lang w:val="en-US"/>
+        </w:rPr>
+        <w:t xml:space="preserve">SAMs and is thus an important contribution to </w:t>
+      </w:r>
+      <w:r>
+        <w:rPr>
+          <w:lang w:val="en-US"/>
+        </w:rPr>
+        <w:t>Notian</w:t>
+      </w:r>
+      <w:r>
+        <w:rPr>
+          <w:lang w:val="en-US"/>
+        </w:rPr>
+        <w:t xml:space="preserve"> Air Defense. If needed, the factory can shift focus and change all production lines into the prioritized vehicles to double or triple the output of a certain type of vehicle. The factory currently can sustain 2 production lines.</w:t>
+      </w:r>
+      <w:r>
+        <w:rPr>
+          <w:lang w:val="en-US"/>
+        </w:rPr>
+        <w:t xml:space="preserve"> Surge capacity is 4 production lines.</w:t>
+      </w:r>
+    </w:p>
+    <w:p>
+      <w:pPr>
+        <w:pStyle w:val="Ingenmellomrom"/>
+        <w:rPr>
+          <w:lang w:val="en-US"/>
+        </w:rPr>
+      </w:pPr>
+    </w:p>
+    <w:p>
+      <w:pPr>
+        <w:pStyle w:val="Overskrift4"/>
+        <w:rPr>
+          <w:lang w:val="en-US"/>
+        </w:rPr>
+      </w:pPr>
+      <w:r>
+        <w:rPr>
+          <w:lang w:val="en-US"/>
+        </w:rPr>
+        <w:t xml:space="preserve">Apatite </w:t>
+      </w:r>
+      <w:r>
+        <w:rPr>
+          <w:lang w:val="en-US"/>
+        </w:rPr>
+        <w:t xml:space="preserve">Radar </w:t>
+      </w:r>
+      <w:r>
+        <w:rPr>
+          <w:lang w:val="en-US"/>
+        </w:rPr>
+        <w:t xml:space="preserve">Factory </w:t>
+      </w:r>
+      <w:r>
+        <w:rPr>
+          <w:lang w:val="en-US"/>
+        </w:rPr>
+        <w:t>(</w:t>
+      </w:r>
+      <w:r>
+        <w:rPr>
+          <w:lang w:val="en-US"/>
+        </w:rPr>
+        <w:t>SRNTGT073</w:t>
+      </w:r>
+      <w:r>
+        <w:rPr>
+          <w:lang w:val="en-US"/>
+        </w:rPr>
+        <w:t>)</w:t>
+      </w:r>
+    </w:p>
+    <w:p>
+      <w:pPr>
+        <w:pStyle w:val="Ingenmellomrom"/>
+        <w:rPr>
+          <w:lang w:val="en-US"/>
+        </w:rPr>
+      </w:pPr>
+      <w:r>
+        <w:rPr>
+          <w:lang w:val="en-US"/>
+        </w:rPr>
+        <w:t xml:space="preserve">The </w:t>
+      </w:r>
+      <w:r>
+        <w:rPr>
+          <w:lang w:val="en-US"/>
+        </w:rPr>
+        <w:t>radar</w:t>
+      </w:r>
+      <w:r>
+        <w:rPr>
+          <w:lang w:val="en-US"/>
+        </w:rPr>
+        <w:t xml:space="preserve"> factory in </w:t>
+      </w:r>
+      <w:r>
+        <w:rPr>
+          <w:lang w:val="en-US"/>
+        </w:rPr>
+        <w:t>Apatite</w:t>
+      </w:r>
+      <w:r>
+        <w:rPr>
+          <w:lang w:val="en-US"/>
+        </w:rPr>
+        <w:t xml:space="preserve"> is producing </w:t>
+      </w:r>
+      <w:r>
+        <w:rPr>
+          <w:lang w:val="en-US"/>
+        </w:rPr>
+        <w:t xml:space="preserve">radars for </w:t>
+      </w:r>
+      <w:r>
+        <w:rPr>
+          <w:lang w:val="en-US"/>
+        </w:rPr>
+        <w:t xml:space="preserve">SAMs and is thus an important contribution to </w:t>
+      </w:r>
+      <w:r>
+        <w:rPr>
+          <w:lang w:val="en-US"/>
+        </w:rPr>
+        <w:t>Notian</w:t>
+      </w:r>
+      <w:r>
+        <w:rPr>
+          <w:lang w:val="en-US"/>
+        </w:rPr>
+        <w:t xml:space="preserve"> Air Defense. If needed, the factory can shift focus and change all production lines into the prioritized </w:t>
+      </w:r>
+      <w:r>
+        <w:rPr>
+          <w:lang w:val="en-US"/>
+        </w:rPr>
+        <w:t>radar</w:t>
+      </w:r>
+      <w:r>
+        <w:rPr>
+          <w:lang w:val="en-US"/>
+        </w:rPr>
+        <w:t xml:space="preserve"> to double or triple the output of a certain type of vehicle. The factory currently can sustain </w:t>
+      </w:r>
+      <w:r>
+        <w:rPr>
+          <w:lang w:val="en-US"/>
+        </w:rPr>
+        <w:t>3</w:t>
+      </w:r>
+      <w:r>
+        <w:rPr>
+          <w:lang w:val="en-US"/>
+        </w:rPr>
+        <w:t xml:space="preserve"> production lines.</w:t>
+      </w:r>
+      <w:r>
+        <w:rPr>
+          <w:lang w:val="en-US"/>
+        </w:rPr>
+        <w:t xml:space="preserve"> Surge capacity is 6 production lines. </w:t>
+      </w:r>
+    </w:p>
+    <w:p>
+      <w:pPr>
+        <w:pStyle w:val="Ingenmellomrom"/>
+        <w:rPr>
+          <w:lang w:val="en-US"/>
+        </w:rPr>
+      </w:pPr>
+    </w:p>
+    <w:p>
+      <w:pPr>
+        <w:pStyle w:val="Ingenmellomrom"/>
+        <w:rPr>
+          <w:lang w:val="en-US"/>
+        </w:rPr>
+      </w:pPr>
+    </w:p>
+    <w:p>
+      <w:pPr>
+        <w:pStyle w:val="Ingenmellomrom"/>
+        <w:rPr>
+          <w:lang w:val="en-US"/>
+        </w:rPr>
+      </w:pPr>
     </w:p>
     <w:p>
       <w:pPr>

</xml_diff>